<commit_message>
Sync Follow Up forms with CMI
</commit_message>
<xml_diff>
--- a/Follow Up/Adult_Self-Report_Follow_Up_Form_V0.3.docx
+++ b/Follow Up/Adult_Self-Report_Follow_Up_Form_V0.3.docx
@@ -22,6 +22,7 @@
         </w:rPr>
         <w:t xml:space="preserve">The </w:t>
       </w:r>
+      <w:proofErr w:type="spellStart"/>
       <w:r>
         <w:rPr>
           <w:rFonts w:ascii="Arial" w:eastAsia="Arial" w:hAnsi="Arial" w:cs="Arial"/>
@@ -89,6 +90,7 @@
         </w:rPr>
         <w:t>S</w:t>
       </w:r>
+      <w:proofErr w:type="spellEnd"/>
       <w:r>
         <w:rPr>
           <w:rFonts w:ascii="Arial" w:eastAsia="Arial" w:hAnsi="Arial" w:cs="Arial"/>
@@ -272,7 +274,61 @@
           <w:sz w:val="22"/>
           <w:szCs w:val="22"/>
         </w:rPr>
-        <w:t>questionnaires were developed through a collaborative effort between the research teams of Kathleen Merikangas and Argyris Stringaris at the National Institute of Mental Health Intramural Research Program Mood Spectrum Collaboration, and those of Michael P. Milham at the Child Mind Institute and the NYS Nathan S. Kline Institute for Psychiatric Research.</w:t>
+        <w:t xml:space="preserve">questionnaires were developed through a collaborative effort between the research teams of Kathleen </w:t>
+      </w:r>
+      <w:proofErr w:type="spellStart"/>
+      <w:r>
+        <w:rPr>
+          <w:rFonts w:ascii="Arial" w:eastAsia="Arial" w:hAnsi="Arial" w:cs="Arial"/>
+          <w:sz w:val="22"/>
+          <w:szCs w:val="22"/>
+        </w:rPr>
+        <w:t>Merikangas</w:t>
+      </w:r>
+      <w:proofErr w:type="spellEnd"/>
+      <w:r>
+        <w:rPr>
+          <w:rFonts w:ascii="Arial" w:eastAsia="Arial" w:hAnsi="Arial" w:cs="Arial"/>
+          <w:sz w:val="22"/>
+          <w:szCs w:val="22"/>
+        </w:rPr>
+        <w:t xml:space="preserve"> and Argyris </w:t>
+      </w:r>
+      <w:proofErr w:type="spellStart"/>
+      <w:r>
+        <w:rPr>
+          <w:rFonts w:ascii="Arial" w:eastAsia="Arial" w:hAnsi="Arial" w:cs="Arial"/>
+          <w:sz w:val="22"/>
+          <w:szCs w:val="22"/>
+        </w:rPr>
+        <w:t>Stringaris</w:t>
+      </w:r>
+      <w:proofErr w:type="spellEnd"/>
+      <w:r>
+        <w:rPr>
+          <w:rFonts w:ascii="Arial" w:eastAsia="Arial" w:hAnsi="Arial" w:cs="Arial"/>
+          <w:sz w:val="22"/>
+          <w:szCs w:val="22"/>
+        </w:rPr>
+        <w:t xml:space="preserve"> at the National Institute of Mental Health Intramural Research Program Mood Spectrum Collaboration, and those of Michael P. </w:t>
+      </w:r>
+      <w:proofErr w:type="spellStart"/>
+      <w:r>
+        <w:rPr>
+          <w:rFonts w:ascii="Arial" w:eastAsia="Arial" w:hAnsi="Arial" w:cs="Arial"/>
+          <w:sz w:val="22"/>
+          <w:szCs w:val="22"/>
+        </w:rPr>
+        <w:t>Milham</w:t>
+      </w:r>
+      <w:proofErr w:type="spellEnd"/>
+      <w:r>
+        <w:rPr>
+          <w:rFonts w:ascii="Arial" w:eastAsia="Arial" w:hAnsi="Arial" w:cs="Arial"/>
+          <w:sz w:val="22"/>
+          <w:szCs w:val="22"/>
+        </w:rPr>
+        <w:t xml:space="preserve"> at the Child Mind Institute and the NYS Nathan S. Kline Institute for Psychiatric Research.</w:t>
       </w:r>
     </w:p>
     <w:p>
@@ -317,8 +373,54 @@
           <w:sz w:val="22"/>
           <w:szCs w:val="22"/>
         </w:rPr>
-        <w:t xml:space="preserve"> Evelyn Bromet, Stan Colcombe, Kathy Georgiadis, Dan Klein, Giovanni Salum</w:t>
-      </w:r>
+        <w:t xml:space="preserve"> Evelyn </w:t>
+      </w:r>
+      <w:proofErr w:type="spellStart"/>
+      <w:r>
+        <w:rPr>
+          <w:rFonts w:ascii="Arial" w:eastAsia="Arial" w:hAnsi="Arial" w:cs="Arial"/>
+          <w:sz w:val="22"/>
+          <w:szCs w:val="22"/>
+        </w:rPr>
+        <w:t>Bromet</w:t>
+      </w:r>
+      <w:proofErr w:type="spellEnd"/>
+      <w:r>
+        <w:rPr>
+          <w:rFonts w:ascii="Arial" w:eastAsia="Arial" w:hAnsi="Arial" w:cs="Arial"/>
+          <w:sz w:val="22"/>
+          <w:szCs w:val="22"/>
+        </w:rPr>
+        <w:t xml:space="preserve">, Stan </w:t>
+      </w:r>
+      <w:proofErr w:type="spellStart"/>
+      <w:r>
+        <w:rPr>
+          <w:rFonts w:ascii="Arial" w:eastAsia="Arial" w:hAnsi="Arial" w:cs="Arial"/>
+          <w:sz w:val="22"/>
+          <w:szCs w:val="22"/>
+        </w:rPr>
+        <w:t>Colcombe</w:t>
+      </w:r>
+      <w:proofErr w:type="spellEnd"/>
+      <w:r>
+        <w:rPr>
+          <w:rFonts w:ascii="Arial" w:eastAsia="Arial" w:hAnsi="Arial" w:cs="Arial"/>
+          <w:sz w:val="22"/>
+          <w:szCs w:val="22"/>
+        </w:rPr>
+        <w:t xml:space="preserve">, Kathy Georgiadis, Dan Klein, Giovanni </w:t>
+      </w:r>
+      <w:proofErr w:type="spellStart"/>
+      <w:r>
+        <w:rPr>
+          <w:rFonts w:ascii="Arial" w:eastAsia="Arial" w:hAnsi="Arial" w:cs="Arial"/>
+          <w:sz w:val="22"/>
+          <w:szCs w:val="22"/>
+        </w:rPr>
+        <w:t>Salum</w:t>
+      </w:r>
+      <w:proofErr w:type="spellEnd"/>
     </w:p>
     <w:p>
       <w:pPr>
@@ -354,8 +456,54 @@
           <w:sz w:val="22"/>
           <w:szCs w:val="22"/>
         </w:rPr>
-        <w:t xml:space="preserve"> Lindsay Alexander, Ioanna Douka, Julia Dunn, Diana Lopez, Anna MacKay-Brandt, Ken Towbin</w:t>
-      </w:r>
+        <w:t xml:space="preserve"> Lindsay Alexander, </w:t>
+      </w:r>
+      <w:proofErr w:type="spellStart"/>
+      <w:r>
+        <w:rPr>
+          <w:rFonts w:ascii="Arial" w:eastAsia="Arial" w:hAnsi="Arial" w:cs="Arial"/>
+          <w:sz w:val="22"/>
+          <w:szCs w:val="22"/>
+        </w:rPr>
+        <w:t>Ioanna</w:t>
+      </w:r>
+      <w:proofErr w:type="spellEnd"/>
+      <w:r>
+        <w:rPr>
+          <w:rFonts w:ascii="Arial" w:eastAsia="Arial" w:hAnsi="Arial" w:cs="Arial"/>
+          <w:sz w:val="22"/>
+          <w:szCs w:val="22"/>
+        </w:rPr>
+        <w:t xml:space="preserve"> </w:t>
+      </w:r>
+      <w:proofErr w:type="spellStart"/>
+      <w:r>
+        <w:rPr>
+          <w:rFonts w:ascii="Arial" w:eastAsia="Arial" w:hAnsi="Arial" w:cs="Arial"/>
+          <w:sz w:val="22"/>
+          <w:szCs w:val="22"/>
+        </w:rPr>
+        <w:t>Douka</w:t>
+      </w:r>
+      <w:proofErr w:type="spellEnd"/>
+      <w:r>
+        <w:rPr>
+          <w:rFonts w:ascii="Arial" w:eastAsia="Arial" w:hAnsi="Arial" w:cs="Arial"/>
+          <w:sz w:val="22"/>
+          <w:szCs w:val="22"/>
+        </w:rPr>
+        <w:t xml:space="preserve">, Julia Dunn, Diana Lopez, Anna MacKay-Brandt, Ken </w:t>
+      </w:r>
+      <w:proofErr w:type="spellStart"/>
+      <w:r>
+        <w:rPr>
+          <w:rFonts w:ascii="Arial" w:eastAsia="Arial" w:hAnsi="Arial" w:cs="Arial"/>
+          <w:sz w:val="22"/>
+          <w:szCs w:val="22"/>
+        </w:rPr>
+        <w:t>Towbin</w:t>
+      </w:r>
+      <w:proofErr w:type="spellEnd"/>
     </w:p>
     <w:p>
       <w:pPr>
@@ -391,7 +539,79 @@
           <w:sz w:val="22"/>
           <w:szCs w:val="22"/>
         </w:rPr>
-        <w:t xml:space="preserve"> Irene Droney, Beth Foote, Jianping He, Georgia O’ Callaghan, Judith Milham, Courtney Quick, Diana Paksarian, Kayla Sirois </w:t>
+        <w:t xml:space="preserve"> Irene </w:t>
+      </w:r>
+      <w:proofErr w:type="spellStart"/>
+      <w:r>
+        <w:rPr>
+          <w:rFonts w:ascii="Arial" w:eastAsia="Arial" w:hAnsi="Arial" w:cs="Arial"/>
+          <w:sz w:val="22"/>
+          <w:szCs w:val="22"/>
+        </w:rPr>
+        <w:t>Droney</w:t>
+      </w:r>
+      <w:proofErr w:type="spellEnd"/>
+      <w:r>
+        <w:rPr>
+          <w:rFonts w:ascii="Arial" w:eastAsia="Arial" w:hAnsi="Arial" w:cs="Arial"/>
+          <w:sz w:val="22"/>
+          <w:szCs w:val="22"/>
+        </w:rPr>
+        <w:t xml:space="preserve">, Beth Foote, </w:t>
+      </w:r>
+      <w:proofErr w:type="spellStart"/>
+      <w:r>
+        <w:rPr>
+          <w:rFonts w:ascii="Arial" w:eastAsia="Arial" w:hAnsi="Arial" w:cs="Arial"/>
+          <w:sz w:val="22"/>
+          <w:szCs w:val="22"/>
+        </w:rPr>
+        <w:t>Jianping</w:t>
+      </w:r>
+      <w:proofErr w:type="spellEnd"/>
+      <w:r>
+        <w:rPr>
+          <w:rFonts w:ascii="Arial" w:eastAsia="Arial" w:hAnsi="Arial" w:cs="Arial"/>
+          <w:sz w:val="22"/>
+          <w:szCs w:val="22"/>
+        </w:rPr>
+        <w:t xml:space="preserve"> He, Georgia O’ Callaghan, Judith </w:t>
+      </w:r>
+      <w:proofErr w:type="spellStart"/>
+      <w:r>
+        <w:rPr>
+          <w:rFonts w:ascii="Arial" w:eastAsia="Arial" w:hAnsi="Arial" w:cs="Arial"/>
+          <w:sz w:val="22"/>
+          <w:szCs w:val="22"/>
+        </w:rPr>
+        <w:t>Milham</w:t>
+      </w:r>
+      <w:proofErr w:type="spellEnd"/>
+      <w:r>
+        <w:rPr>
+          <w:rFonts w:ascii="Arial" w:eastAsia="Arial" w:hAnsi="Arial" w:cs="Arial"/>
+          <w:sz w:val="22"/>
+          <w:szCs w:val="22"/>
+        </w:rPr>
+        <w:t xml:space="preserve">, Courtney Quick, Diana </w:t>
+      </w:r>
+      <w:proofErr w:type="spellStart"/>
+      <w:r>
+        <w:rPr>
+          <w:rFonts w:ascii="Arial" w:eastAsia="Arial" w:hAnsi="Arial" w:cs="Arial"/>
+          <w:sz w:val="22"/>
+          <w:szCs w:val="22"/>
+        </w:rPr>
+        <w:t>Paksarian</w:t>
+      </w:r>
+      <w:proofErr w:type="spellEnd"/>
+      <w:r>
+        <w:rPr>
+          <w:rFonts w:ascii="Arial" w:eastAsia="Arial" w:hAnsi="Arial" w:cs="Arial"/>
+          <w:sz w:val="22"/>
+          <w:szCs w:val="22"/>
+        </w:rPr>
+        <w:t xml:space="preserve">, Kayla Sirois </w:t>
       </w:r>
     </w:p>
     <w:p>
@@ -427,7 +647,25 @@
           <w:sz w:val="22"/>
           <w:szCs w:val="22"/>
         </w:rPr>
-        <w:t>Our team encourages advanced notification of any media, scientific reports or publications of data that have been collected with the CRISIS (merikank@mail.nih.gov), though this is not required. We also encourage voluntary data sharing for the purpose of psychometric studies that will be led by Dr. Stringaris (</w:t>
+        <w:t xml:space="preserve">Our team encourages advanced notification of any media, scientific reports or publications of data that have been collected with the CRISIS (merikank@mail.nih.gov), though this is not required. We also encourage voluntary data sharing for the purpose of psychometric studies that will be led by Dr. </w:t>
+      </w:r>
+      <w:proofErr w:type="spellStart"/>
+      <w:r>
+        <w:rPr>
+          <w:rFonts w:ascii="Arial" w:eastAsia="Arial" w:hAnsi="Arial" w:cs="Arial"/>
+          <w:sz w:val="22"/>
+          <w:szCs w:val="22"/>
+        </w:rPr>
+        <w:t>Stringaris</w:t>
+      </w:r>
+      <w:proofErr w:type="spellEnd"/>
+      <w:r>
+        <w:rPr>
+          <w:rFonts w:ascii="Arial" w:eastAsia="Arial" w:hAnsi="Arial" w:cs="Arial"/>
+          <w:sz w:val="22"/>
+          <w:szCs w:val="22"/>
+        </w:rPr>
+        <w:t xml:space="preserve"> (</w:t>
       </w:r>
       <w:hyperlink r:id="rId13">
         <w:r>
@@ -7935,7 +8173,29 @@
           <w:szCs w:val="22"/>
           <w:highlight w:val="white"/>
         </w:rPr>
-        <w:t>... using social media (e.g., Facetime, Facebook, Instagram, Snapchat, Twitter, TikTok)?</w:t>
+        <w:t xml:space="preserve">... using social media (e.g., Facetime, Facebook, Instagram, Snapchat, Twitter, </w:t>
+      </w:r>
+      <w:proofErr w:type="spellStart"/>
+      <w:r>
+        <w:rPr>
+          <w:rFonts w:ascii="Arial" w:eastAsia="Arial" w:hAnsi="Arial" w:cs="Arial"/>
+          <w:b/>
+          <w:sz w:val="22"/>
+          <w:szCs w:val="22"/>
+          <w:highlight w:val="white"/>
+        </w:rPr>
+        <w:t>TikTok</w:t>
+      </w:r>
+      <w:proofErr w:type="spellEnd"/>
+      <w:r>
+        <w:rPr>
+          <w:rFonts w:ascii="Arial" w:eastAsia="Arial" w:hAnsi="Arial" w:cs="Arial"/>
+          <w:b/>
+          <w:sz w:val="22"/>
+          <w:szCs w:val="22"/>
+          <w:highlight w:val="white"/>
+        </w:rPr>
+        <w:t>)?</w:t>
       </w:r>
     </w:p>
     <w:p>
@@ -10446,6 +10706,7 @@
       </w:rPr>
       <w:t xml:space="preserve">The </w:t>
     </w:r>
+    <w:proofErr w:type="spellStart"/>
     <w:r>
       <w:rPr>
         <w:rFonts w:ascii="Arial" w:eastAsia="Arial" w:hAnsi="Arial" w:cs="Arial"/>
@@ -10513,6 +10774,7 @@
       </w:rPr>
       <w:t>S</w:t>
     </w:r>
+    <w:proofErr w:type="spellEnd"/>
     <w:r>
       <w:rPr>
         <w:rFonts w:ascii="Arial" w:eastAsia="Arial" w:hAnsi="Arial" w:cs="Arial"/>
@@ -13755,12 +14017,6 @@
 </file>
 
 <file path=customXml/item1.xml><?xml version="1.0" encoding="utf-8"?>
-<p:properties xmlns:p="http://schemas.microsoft.com/office/2006/metadata/properties" xmlns:xsi="http://www.w3.org/2001/XMLSchema-instance" xmlns:pc="http://schemas.microsoft.com/office/infopath/2007/PartnerControls">
-  <documentManagement/>
-</p:properties>
-</file>
-
-<file path=customXml/item2.xml><?xml version="1.0" encoding="utf-8"?>
 <ct:contentTypeSchema xmlns:ct="http://schemas.microsoft.com/office/2006/metadata/contentType" xmlns:ma="http://schemas.microsoft.com/office/2006/metadata/properties/metaAttributes" ct:_="" ma:_="" ma:contentTypeName="Document" ma:contentTypeID="0x010100CB7BB2FBCB927B44AFF60B3A7C72B6FE" ma:contentTypeVersion="7" ma:contentTypeDescription="Create a new document." ma:contentTypeScope="" ma:versionID="56d6a8a33833d72f8cb1449f6d6318eb">
   <xsd:schema xmlns:xsd="http://www.w3.org/2001/XMLSchema" xmlns:xs="http://www.w3.org/2001/XMLSchema" xmlns:p="http://schemas.microsoft.com/office/2006/metadata/properties" xmlns:ns3="3880034e-1ec0-45ee-9dc7-129937ff75a7" targetNamespace="http://schemas.microsoft.com/office/2006/metadata/properties" ma:root="true" ma:fieldsID="58fce115751f227f4675cf9e91821566" ns3:_="">
     <xsd:import namespace="3880034e-1ec0-45ee-9dc7-129937ff75a7"/>
@@ -13924,7 +14180,7 @@
 </ct:contentTypeSchema>
 </file>
 
-<file path=customXml/item3.xml><?xml version="1.0" encoding="utf-8"?>
+<file path=customXml/item2.xml><?xml version="1.0" encoding="utf-8"?>
 <s:customData xmlns="http://www.wps.cn/officeDocument/2013/wpsCustomData" xmlns:s="http://www.wps.cn/officeDocument/2013/wpsCustomData">
   <customSectProps>
     <customSectPr/>
@@ -13932,13 +14188,13 @@
 </s:customData>
 </file>
 
-<file path=customXml/item4.xml><?xml version="1.0" encoding="utf-8"?>
+<file path=customXml/item3.xml><?xml version="1.0" encoding="utf-8"?>
 <go:gDocsCustomXmlDataStorage xmlns:go="http://customooxmlschemas.google.com/" xmlns:r="http://schemas.openxmlformats.org/officeDocument/2006/relationships">
   <go:docsCustomData xmlns:go="http://customooxmlschemas.google.com/" roundtripDataSignature="AMtx7mjeDbQF1ZEDEJQtKTt5mfMz1Prp/g==">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</go:docsCustomData>
 </go:gDocsCustomXmlDataStorage>
 </file>
 
-<file path=customXml/item5.xml><?xml version="1.0" encoding="utf-8"?>
+<file path=customXml/item4.xml><?xml version="1.0" encoding="utf-8"?>
 <?mso-contentType ?>
 <FormTemplates xmlns="http://schemas.microsoft.com/sharepoint/v3/contenttype/forms">
   <Display>DocumentLibraryForm</Display>
@@ -13947,16 +14203,13 @@
 </FormTemplates>
 </file>
 
-<file path=customXml/itemProps1.xml><?xml version="1.0" encoding="utf-8"?>
-<ds:datastoreItem xmlns:ds="http://schemas.openxmlformats.org/officeDocument/2006/customXml" ds:itemID="{01D4D48E-7C44-414D-84E7-B928273B1B98}">
-  <ds:schemaRefs>
-    <ds:schemaRef ds:uri="http://schemas.microsoft.com/office/2006/metadata/properties"/>
-    <ds:schemaRef ds:uri="http://schemas.microsoft.com/office/infopath/2007/PartnerControls"/>
-  </ds:schemaRefs>
-</ds:datastoreItem>
+<file path=customXml/item5.xml><?xml version="1.0" encoding="utf-8"?>
+<p:properties xmlns:p="http://schemas.microsoft.com/office/2006/metadata/properties" xmlns:xsi="http://www.w3.org/2001/XMLSchema-instance" xmlns:pc="http://schemas.microsoft.com/office/infopath/2007/PartnerControls">
+  <documentManagement/>
+</p:properties>
 </file>
 
-<file path=customXml/itemProps2.xml><?xml version="1.0" encoding="utf-8"?>
+<file path=customXml/itemProps1.xml><?xml version="1.0" encoding="utf-8"?>
 <ds:datastoreItem xmlns:ds="http://schemas.openxmlformats.org/officeDocument/2006/customXml" ds:itemID="{DEDE37C8-4709-4A30-8701-BC1B7FEA0AAC}">
   <ds:schemaRefs>
     <ds:schemaRef ds:uri="http://schemas.microsoft.com/office/2006/metadata/contentType"/>
@@ -13974,7 +14227,7 @@
 </ds:datastoreItem>
 </file>
 
-<file path=customXml/itemProps3.xml><?xml version="1.0" encoding="utf-8"?>
+<file path=customXml/itemProps2.xml><?xml version="1.0" encoding="utf-8"?>
 <ds:datastoreItem xmlns:ds="http://schemas.openxmlformats.org/officeDocument/2006/customXml" ds:itemID="{B1977F7D-205B-4081-913C-38D41E755F92}">
   <ds:schemaRefs>
     <ds:schemaRef ds:uri="http://www.wps.cn/officeDocument/2013/wpsCustomData"/>
@@ -13982,7 +14235,7 @@
 </ds:datastoreItem>
 </file>
 
-<file path=customXml/itemProps4.xml><?xml version="1.0" encoding="utf-8"?>
+<file path=customXml/itemProps3.xml><?xml version="1.0" encoding="utf-8"?>
 <ds:datastoreItem xmlns:ds="http://schemas.openxmlformats.org/officeDocument/2006/customXml" ds:itemID="{11111111-1234-1234-1234-123412341234}">
   <ds:schemaRefs>
     <ds:schemaRef ds:uri="http://customooxmlschemas.google.com/"/>
@@ -13991,10 +14244,19 @@
 </ds:datastoreItem>
 </file>
 
-<file path=customXml/itemProps5.xml><?xml version="1.0" encoding="utf-8"?>
+<file path=customXml/itemProps4.xml><?xml version="1.0" encoding="utf-8"?>
 <ds:datastoreItem xmlns:ds="http://schemas.openxmlformats.org/officeDocument/2006/customXml" ds:itemID="{C64EC61A-6E6C-4D95-BE4E-0B3D35FD50C2}">
   <ds:schemaRefs>
     <ds:schemaRef ds:uri="http://schemas.microsoft.com/sharepoint/v3/contenttype/forms"/>
   </ds:schemaRefs>
 </ds:datastoreItem>
+</file>
+
+<file path=customXml/itemProps5.xml><?xml version="1.0" encoding="utf-8"?>
+<ds:datastoreItem xmlns:ds="http://schemas.openxmlformats.org/officeDocument/2006/customXml" ds:itemID="{01D4D48E-7C44-414D-84E7-B928273B1B98}">
+  <ds:schemaRefs>
+    <ds:schemaRef ds:uri="http://schemas.microsoft.com/office/2006/metadata/properties"/>
+    <ds:schemaRef ds:uri="http://schemas.microsoft.com/office/infopath/2007/PartnerControls"/>
+  </ds:schemaRefs>
+</ds:datastoreItem>
 </file>
</xml_diff>